<commit_message>
primer entrega TP 8/5
</commit_message>
<xml_diff>
--- a/testings/TestCase1.docx
+++ b/testings/TestCase1.docx
@@ -3932,475 +3932,6 @@
                 <w:lang w:eastAsia="en-GB"/>
               </w:rPr>
               <w:t>Pass</w:t>
-            </w:r>
-          </w:p>
-        </w:tc>
-      </w:tr>
-      <w:tr>
-        <w:trPr>
-          <w:trHeight w:val="295"/>
-        </w:trPr>
-        <w:tc>
-          <w:tcPr>
-            <w:tcW w:w="1296" w:type="dxa"/>
-            <w:tcBorders>
-              <w:top w:val="nil"/>
-              <w:left w:val="single" w:sz="4" w:space="0" w:color="auto"/>
-              <w:bottom w:val="single" w:sz="4" w:space="0" w:color="auto"/>
-              <w:right w:val="single" w:sz="4" w:space="0" w:color="auto"/>
-            </w:tcBorders>
-            <w:shd w:val="clear" w:color="auto" w:fill="auto"/>
-            <w:hideMark/>
-          </w:tcPr>
-          <w:p>
-            <w:pPr>
-              <w:tabs>
-                <w:tab w:val="center" w:pos="540"/>
-                <w:tab w:val="left" w:pos="1008"/>
-              </w:tabs>
-              <w:spacing w:after="0" w:line="240" w:lineRule="auto"/>
-              <w:rPr>
-                <w:rFonts w:eastAsia="Times New Roman" w:cstheme="minorHAnsi"/>
-                <w:lang w:eastAsia="en-GB"/>
-              </w:rPr>
-            </w:pPr>
-            <w:r>
-              <w:rPr>
-                <w:rFonts w:eastAsia="Times New Roman" w:cstheme="minorHAnsi"/>
-                <w:lang w:eastAsia="en-GB"/>
-              </w:rPr>
-              <w:tab/>
-            </w:r>
-          </w:p>
-        </w:tc>
-        <w:tc>
-          <w:tcPr>
-            <w:tcW w:w="2593" w:type="dxa"/>
-            <w:gridSpan w:val="2"/>
-            <w:tcBorders>
-              <w:top w:val="single" w:sz="4" w:space="0" w:color="auto"/>
-              <w:left w:val="nil"/>
-              <w:bottom w:val="single" w:sz="4" w:space="0" w:color="auto"/>
-              <w:right w:val="single" w:sz="4" w:space="0" w:color="auto"/>
-            </w:tcBorders>
-            <w:shd w:val="clear" w:color="auto" w:fill="auto"/>
-            <w:hideMark/>
-          </w:tcPr>
-          <w:p>
-            <w:pPr>
-              <w:spacing w:after="0" w:line="240" w:lineRule="auto"/>
-              <w:rPr>
-                <w:rFonts w:eastAsia="Times New Roman" w:cstheme="minorHAnsi"/>
-                <w:lang w:eastAsia="en-GB"/>
-              </w:rPr>
-            </w:pPr>
-            <w:r>
-              <w:rPr>
-                <w:rFonts w:eastAsia="Times New Roman" w:cstheme="minorHAnsi"/>
-                <w:lang w:eastAsia="en-GB"/>
-              </w:rPr>
-              <w:t> </w:t>
-            </w:r>
-          </w:p>
-        </w:tc>
-        <w:tc>
-          <w:tcPr>
-            <w:tcW w:w="2593" w:type="dxa"/>
-            <w:gridSpan w:val="2"/>
-            <w:tcBorders>
-              <w:top w:val="single" w:sz="4" w:space="0" w:color="auto"/>
-              <w:left w:val="nil"/>
-              <w:bottom w:val="single" w:sz="4" w:space="0" w:color="auto"/>
-              <w:right w:val="single" w:sz="4" w:space="0" w:color="auto"/>
-            </w:tcBorders>
-            <w:shd w:val="clear" w:color="auto" w:fill="auto"/>
-            <w:hideMark/>
-          </w:tcPr>
-          <w:p>
-            <w:pPr>
-              <w:spacing w:after="0" w:line="240" w:lineRule="auto"/>
-              <w:rPr>
-                <w:rFonts w:eastAsia="Times New Roman" w:cstheme="minorHAnsi"/>
-                <w:lang w:eastAsia="en-GB"/>
-              </w:rPr>
-            </w:pPr>
-            <w:r>
-              <w:rPr>
-                <w:rFonts w:eastAsia="Times New Roman" w:cstheme="minorHAnsi"/>
-                <w:lang w:eastAsia="en-GB"/>
-              </w:rPr>
-              <w:t> </w:t>
-            </w:r>
-          </w:p>
-        </w:tc>
-        <w:tc>
-          <w:tcPr>
-            <w:tcW w:w="3890" w:type="dxa"/>
-            <w:gridSpan w:val="3"/>
-            <w:tcBorders>
-              <w:top w:val="single" w:sz="4" w:space="0" w:color="auto"/>
-              <w:left w:val="nil"/>
-              <w:bottom w:val="single" w:sz="4" w:space="0" w:color="auto"/>
-              <w:right w:val="single" w:sz="4" w:space="0" w:color="000000"/>
-            </w:tcBorders>
-            <w:shd w:val="clear" w:color="auto" w:fill="auto"/>
-            <w:hideMark/>
-          </w:tcPr>
-          <w:p>
-            <w:pPr>
-              <w:spacing w:after="0" w:line="240" w:lineRule="auto"/>
-              <w:rPr>
-                <w:rFonts w:eastAsia="Times New Roman" w:cstheme="minorHAnsi"/>
-                <w:lang w:eastAsia="en-GB"/>
-              </w:rPr>
-            </w:pPr>
-            <w:r>
-              <w:rPr>
-                <w:rFonts w:eastAsia="Times New Roman" w:cstheme="minorHAnsi"/>
-                <w:lang w:eastAsia="en-GB"/>
-              </w:rPr>
-              <w:t> </w:t>
-            </w:r>
-          </w:p>
-        </w:tc>
-        <w:tc>
-          <w:tcPr>
-            <w:tcW w:w="3890" w:type="dxa"/>
-            <w:gridSpan w:val="3"/>
-            <w:tcBorders>
-              <w:top w:val="single" w:sz="4" w:space="0" w:color="auto"/>
-              <w:left w:val="nil"/>
-              <w:bottom w:val="single" w:sz="4" w:space="0" w:color="auto"/>
-              <w:right w:val="single" w:sz="4" w:space="0" w:color="000000"/>
-            </w:tcBorders>
-            <w:shd w:val="clear" w:color="auto" w:fill="auto"/>
-            <w:hideMark/>
-          </w:tcPr>
-          <w:p>
-            <w:pPr>
-              <w:spacing w:after="0" w:line="240" w:lineRule="auto"/>
-              <w:rPr>
-                <w:rFonts w:eastAsia="Times New Roman" w:cstheme="minorHAnsi"/>
-                <w:lang w:eastAsia="en-GB"/>
-              </w:rPr>
-            </w:pPr>
-            <w:r>
-              <w:rPr>
-                <w:rFonts w:eastAsia="Times New Roman" w:cstheme="minorHAnsi"/>
-                <w:lang w:eastAsia="en-GB"/>
-              </w:rPr>
-              <w:t> </w:t>
-            </w:r>
-          </w:p>
-        </w:tc>
-      </w:tr>
-      <w:tr>
-        <w:trPr>
-          <w:trHeight w:val="295"/>
-        </w:trPr>
-        <w:tc>
-          <w:tcPr>
-            <w:tcW w:w="1296" w:type="dxa"/>
-            <w:tcBorders>
-              <w:top w:val="nil"/>
-              <w:left w:val="single" w:sz="4" w:space="0" w:color="auto"/>
-              <w:bottom w:val="single" w:sz="4" w:space="0" w:color="auto"/>
-              <w:right w:val="single" w:sz="4" w:space="0" w:color="auto"/>
-            </w:tcBorders>
-            <w:shd w:val="clear" w:color="auto" w:fill="auto"/>
-            <w:hideMark/>
-          </w:tcPr>
-          <w:p>
-            <w:pPr>
-              <w:spacing w:after="0" w:line="240" w:lineRule="auto"/>
-              <w:jc w:val="center"/>
-              <w:rPr>
-                <w:rFonts w:eastAsia="Times New Roman" w:cstheme="minorHAnsi"/>
-                <w:lang w:eastAsia="en-GB"/>
-              </w:rPr>
-            </w:pPr>
-            <w:r>
-              <w:rPr>
-                <w:rFonts w:eastAsia="Times New Roman" w:cstheme="minorHAnsi"/>
-                <w:lang w:eastAsia="en-GB"/>
-              </w:rPr>
-              <w:t> </w:t>
-            </w:r>
-          </w:p>
-        </w:tc>
-        <w:tc>
-          <w:tcPr>
-            <w:tcW w:w="2593" w:type="dxa"/>
-            <w:gridSpan w:val="2"/>
-            <w:tcBorders>
-              <w:top w:val="single" w:sz="4" w:space="0" w:color="auto"/>
-              <w:left w:val="nil"/>
-              <w:bottom w:val="single" w:sz="4" w:space="0" w:color="auto"/>
-              <w:right w:val="single" w:sz="4" w:space="0" w:color="auto"/>
-            </w:tcBorders>
-            <w:shd w:val="clear" w:color="auto" w:fill="auto"/>
-            <w:hideMark/>
-          </w:tcPr>
-          <w:p>
-            <w:pPr>
-              <w:spacing w:after="0" w:line="240" w:lineRule="auto"/>
-              <w:rPr>
-                <w:rFonts w:eastAsia="Times New Roman" w:cstheme="minorHAnsi"/>
-                <w:lang w:eastAsia="en-GB"/>
-              </w:rPr>
-            </w:pPr>
-            <w:r>
-              <w:rPr>
-                <w:rFonts w:eastAsia="Times New Roman" w:cstheme="minorHAnsi"/>
-                <w:lang w:eastAsia="en-GB"/>
-              </w:rPr>
-              <w:t> </w:t>
-            </w:r>
-          </w:p>
-        </w:tc>
-        <w:tc>
-          <w:tcPr>
-            <w:tcW w:w="2593" w:type="dxa"/>
-            <w:gridSpan w:val="2"/>
-            <w:tcBorders>
-              <w:top w:val="single" w:sz="4" w:space="0" w:color="auto"/>
-              <w:left w:val="nil"/>
-              <w:bottom w:val="single" w:sz="4" w:space="0" w:color="auto"/>
-              <w:right w:val="single" w:sz="4" w:space="0" w:color="auto"/>
-            </w:tcBorders>
-            <w:shd w:val="clear" w:color="auto" w:fill="auto"/>
-            <w:hideMark/>
-          </w:tcPr>
-          <w:p>
-            <w:pPr>
-              <w:spacing w:after="0" w:line="240" w:lineRule="auto"/>
-              <w:rPr>
-                <w:rFonts w:eastAsia="Times New Roman" w:cstheme="minorHAnsi"/>
-                <w:lang w:eastAsia="en-GB"/>
-              </w:rPr>
-            </w:pPr>
-            <w:r>
-              <w:rPr>
-                <w:rFonts w:eastAsia="Times New Roman" w:cstheme="minorHAnsi"/>
-                <w:lang w:eastAsia="en-GB"/>
-              </w:rPr>
-              <w:t> </w:t>
-            </w:r>
-          </w:p>
-        </w:tc>
-        <w:tc>
-          <w:tcPr>
-            <w:tcW w:w="3890" w:type="dxa"/>
-            <w:gridSpan w:val="3"/>
-            <w:tcBorders>
-              <w:top w:val="single" w:sz="4" w:space="0" w:color="auto"/>
-              <w:left w:val="nil"/>
-              <w:bottom w:val="single" w:sz="4" w:space="0" w:color="auto"/>
-              <w:right w:val="single" w:sz="4" w:space="0" w:color="000000"/>
-            </w:tcBorders>
-            <w:shd w:val="clear" w:color="auto" w:fill="auto"/>
-            <w:hideMark/>
-          </w:tcPr>
-          <w:p>
-            <w:pPr>
-              <w:spacing w:after="0" w:line="240" w:lineRule="auto"/>
-              <w:rPr>
-                <w:rFonts w:eastAsia="Times New Roman" w:cstheme="minorHAnsi"/>
-                <w:lang w:eastAsia="en-GB"/>
-              </w:rPr>
-            </w:pPr>
-            <w:r>
-              <w:rPr>
-                <w:rFonts w:eastAsia="Times New Roman" w:cstheme="minorHAnsi"/>
-                <w:lang w:eastAsia="en-GB"/>
-              </w:rPr>
-              <w:t> </w:t>
-            </w:r>
-          </w:p>
-        </w:tc>
-        <w:tc>
-          <w:tcPr>
-            <w:tcW w:w="3890" w:type="dxa"/>
-            <w:gridSpan w:val="3"/>
-            <w:tcBorders>
-              <w:top w:val="single" w:sz="4" w:space="0" w:color="auto"/>
-              <w:left w:val="nil"/>
-              <w:bottom w:val="single" w:sz="4" w:space="0" w:color="auto"/>
-              <w:right w:val="single" w:sz="4" w:space="0" w:color="000000"/>
-            </w:tcBorders>
-            <w:shd w:val="clear" w:color="auto" w:fill="auto"/>
-            <w:hideMark/>
-          </w:tcPr>
-          <w:p>
-            <w:pPr>
-              <w:spacing w:after="0" w:line="240" w:lineRule="auto"/>
-              <w:rPr>
-                <w:rFonts w:eastAsia="Times New Roman" w:cstheme="minorHAnsi"/>
-                <w:lang w:eastAsia="en-GB"/>
-              </w:rPr>
-            </w:pPr>
-            <w:r>
-              <w:rPr>
-                <w:rFonts w:eastAsia="Times New Roman" w:cstheme="minorHAnsi"/>
-                <w:lang w:eastAsia="en-GB"/>
-              </w:rPr>
-              <w:t> </w:t>
-            </w:r>
-          </w:p>
-        </w:tc>
-      </w:tr>
-      <w:tr>
-        <w:trPr>
-          <w:trHeight w:val="295"/>
-        </w:trPr>
-        <w:tc>
-          <w:tcPr>
-            <w:tcW w:w="1296" w:type="dxa"/>
-            <w:tcBorders>
-              <w:top w:val="nil"/>
-              <w:left w:val="single" w:sz="4" w:space="0" w:color="auto"/>
-              <w:bottom w:val="single" w:sz="4" w:space="0" w:color="auto"/>
-              <w:right w:val="single" w:sz="4" w:space="0" w:color="auto"/>
-            </w:tcBorders>
-            <w:shd w:val="clear" w:color="auto" w:fill="auto"/>
-            <w:hideMark/>
-          </w:tcPr>
-          <w:p>
-            <w:pPr>
-              <w:spacing w:after="0" w:line="240" w:lineRule="auto"/>
-              <w:jc w:val="center"/>
-              <w:rPr>
-                <w:rFonts w:eastAsia="Times New Roman" w:cstheme="minorHAnsi"/>
-                <w:lang w:eastAsia="en-GB"/>
-              </w:rPr>
-            </w:pPr>
-            <w:r>
-              <w:rPr>
-                <w:rFonts w:eastAsia="Times New Roman" w:cstheme="minorHAnsi"/>
-                <w:lang w:eastAsia="en-GB"/>
-              </w:rPr>
-              <w:lastRenderedPageBreak/>
-              <w:t> </w:t>
-            </w:r>
-          </w:p>
-        </w:tc>
-        <w:tc>
-          <w:tcPr>
-            <w:tcW w:w="2593" w:type="dxa"/>
-            <w:gridSpan w:val="2"/>
-            <w:tcBorders>
-              <w:top w:val="single" w:sz="4" w:space="0" w:color="auto"/>
-              <w:left w:val="nil"/>
-              <w:bottom w:val="single" w:sz="4" w:space="0" w:color="auto"/>
-              <w:right w:val="single" w:sz="4" w:space="0" w:color="auto"/>
-            </w:tcBorders>
-            <w:shd w:val="clear" w:color="auto" w:fill="auto"/>
-            <w:hideMark/>
-          </w:tcPr>
-          <w:p>
-            <w:pPr>
-              <w:spacing w:after="0" w:line="240" w:lineRule="auto"/>
-              <w:rPr>
-                <w:rFonts w:eastAsia="Times New Roman" w:cstheme="minorHAnsi"/>
-                <w:lang w:eastAsia="en-GB"/>
-              </w:rPr>
-            </w:pPr>
-            <w:r>
-              <w:rPr>
-                <w:rFonts w:eastAsia="Times New Roman" w:cstheme="minorHAnsi"/>
-                <w:lang w:eastAsia="en-GB"/>
-              </w:rPr>
-              <w:t> </w:t>
-            </w:r>
-          </w:p>
-        </w:tc>
-        <w:tc>
-          <w:tcPr>
-            <w:tcW w:w="2593" w:type="dxa"/>
-            <w:gridSpan w:val="2"/>
-            <w:tcBorders>
-              <w:top w:val="single" w:sz="4" w:space="0" w:color="auto"/>
-              <w:left w:val="nil"/>
-              <w:bottom w:val="single" w:sz="4" w:space="0" w:color="auto"/>
-              <w:right w:val="single" w:sz="4" w:space="0" w:color="auto"/>
-            </w:tcBorders>
-            <w:shd w:val="clear" w:color="auto" w:fill="auto"/>
-            <w:hideMark/>
-          </w:tcPr>
-          <w:p>
-            <w:pPr>
-              <w:spacing w:after="0" w:line="240" w:lineRule="auto"/>
-              <w:rPr>
-                <w:rFonts w:eastAsia="Times New Roman" w:cstheme="minorHAnsi"/>
-                <w:lang w:eastAsia="en-GB"/>
-              </w:rPr>
-            </w:pPr>
-            <w:r>
-              <w:rPr>
-                <w:rFonts w:eastAsia="Times New Roman" w:cstheme="minorHAnsi"/>
-                <w:lang w:eastAsia="en-GB"/>
-              </w:rPr>
-              <w:t> </w:t>
-            </w:r>
-          </w:p>
-        </w:tc>
-        <w:tc>
-          <w:tcPr>
-            <w:tcW w:w="3890" w:type="dxa"/>
-            <w:gridSpan w:val="3"/>
-            <w:tcBorders>
-              <w:top w:val="single" w:sz="4" w:space="0" w:color="auto"/>
-              <w:left w:val="nil"/>
-              <w:bottom w:val="single" w:sz="4" w:space="0" w:color="auto"/>
-              <w:right w:val="single" w:sz="4" w:space="0" w:color="000000"/>
-            </w:tcBorders>
-            <w:shd w:val="clear" w:color="auto" w:fill="auto"/>
-            <w:hideMark/>
-          </w:tcPr>
-          <w:p>
-            <w:pPr>
-              <w:spacing w:after="0" w:line="240" w:lineRule="auto"/>
-              <w:rPr>
-                <w:rFonts w:eastAsia="Times New Roman" w:cstheme="minorHAnsi"/>
-                <w:lang w:eastAsia="en-GB"/>
-              </w:rPr>
-            </w:pPr>
-            <w:r>
-              <w:rPr>
-                <w:rFonts w:eastAsia="Times New Roman" w:cstheme="minorHAnsi"/>
-                <w:lang w:eastAsia="en-GB"/>
-              </w:rPr>
-              <w:t> </w:t>
-            </w:r>
-          </w:p>
-        </w:tc>
-        <w:tc>
-          <w:tcPr>
-            <w:tcW w:w="3890" w:type="dxa"/>
-            <w:gridSpan w:val="3"/>
-            <w:tcBorders>
-              <w:top w:val="single" w:sz="4" w:space="0" w:color="auto"/>
-              <w:left w:val="nil"/>
-              <w:bottom w:val="single" w:sz="4" w:space="0" w:color="auto"/>
-              <w:right w:val="single" w:sz="4" w:space="0" w:color="000000"/>
-            </w:tcBorders>
-            <w:shd w:val="clear" w:color="auto" w:fill="auto"/>
-            <w:hideMark/>
-          </w:tcPr>
-          <w:p>
-            <w:pPr>
-              <w:spacing w:after="0" w:line="240" w:lineRule="auto"/>
-              <w:rPr>
-                <w:rFonts w:eastAsia="Times New Roman" w:cstheme="minorHAnsi"/>
-                <w:lang w:eastAsia="en-GB"/>
-              </w:rPr>
-            </w:pPr>
-            <w:r>
-              <w:rPr>
-                <w:rFonts w:eastAsia="Times New Roman" w:cstheme="minorHAnsi"/>
-                <w:lang w:eastAsia="en-GB"/>
-              </w:rPr>
-              <w:t> </w:t>
             </w:r>
           </w:p>
         </w:tc>
@@ -4825,6 +4356,7 @@
   <w:style w:type="character" w:default="1" w:styleId="DefaultParagraphFont">
     <w:name w:val="Default Paragraph Font"/>
     <w:uiPriority w:val="1"/>
+    <w:semiHidden/>
     <w:unhideWhenUsed/>
   </w:style>
   <w:style w:type="table" w:default="1" w:styleId="TableNormal">

</xml_diff>